<commit_message>
for 04_project - add setup_conda and .doc describing project
</commit_message>
<xml_diff>
--- a/04_project/project/Comp_6730_Advanced_Database_Systems_Project_cwinsor.docx
+++ b/04_project/project/Comp_6730_Advanced_Database_Systems_Project_cwinsor.docx
@@ -40,13 +40,19 @@
         <w:t xml:space="preserve"> two graph datasets:  CORA (a citation network where nodes are documents and edges are citations), and ENZYMES (a </w:t>
       </w:r>
       <w:r>
-        <w:t xml:space="preserve">graph </w:t>
-      </w:r>
-      <w:r>
-        <w:t>dataset</w:t>
-      </w:r>
-      <w:r>
-        <w:t xml:space="preserve"> representing the protein structure of enzymes).</w:t>
+        <w:t xml:space="preserve">collection of </w:t>
+      </w:r>
+      <w:r>
+        <w:t>graph</w:t>
+      </w:r>
+      <w:r>
+        <w:t>s</w:t>
+      </w:r>
+      <w:r>
+        <w:t xml:space="preserve"> </w:t>
+      </w:r>
+      <w:r>
+        <w:t>representing the protein structure of enzymes).</w:t>
       </w:r>
     </w:p>
     <w:p>
@@ -78,7 +84,13 @@
       </w:r>
       <w:proofErr w:type="spellEnd"/>
       <w:r>
-        <w:t xml:space="preserve"> tailored for GNNs.  </w:t>
+        <w:t xml:space="preserve"> </w:t>
+      </w:r>
+      <w:r>
+        <w:t>with methods for deep learning on graphs</w:t>
+      </w:r>
+      <w:r>
+        <w:t xml:space="preserve">.  </w:t>
       </w:r>
       <w:proofErr w:type="spellStart"/>
       <w:r>
@@ -92,7 +104,13 @@
         <w:t>GAT</w:t>
       </w:r>
       <w:r>
-        <w:t xml:space="preserve"> are models within </w:t>
+        <w:t xml:space="preserve"> are</w:t>
+      </w:r>
+      <w:r>
+        <w:t xml:space="preserve"> sub-classes</w:t>
+      </w:r>
+      <w:r>
+        <w:t xml:space="preserve"> within </w:t>
       </w:r>
       <w:proofErr w:type="spellStart"/>
       <w:r>
@@ -100,12 +118,12 @@
       </w:r>
       <w:proofErr w:type="spellEnd"/>
       <w:r>
-        <w:t xml:space="preserve"> that we will use.</w:t>
-      </w:r>
-    </w:p>
-    <w:p>
-      <w:r>
-        <w:t>C</w:t>
+        <w:t xml:space="preserve"> we will use.</w:t>
+      </w:r>
+    </w:p>
+    <w:p>
+      <w:r>
+        <w:t>Our c</w:t>
       </w:r>
       <w:r>
         <w:t>ompu</w:t>
@@ -114,7 +132,13 @@
         <w:t>te</w:t>
       </w:r>
       <w:r>
-        <w:t xml:space="preserve"> infrastructure:  Google </w:t>
+        <w:t xml:space="preserve"> </w:t>
+      </w:r>
+      <w:r>
+        <w:t>platform is</w:t>
+      </w:r>
+      <w:r>
+        <w:t xml:space="preserve"> Google </w:t>
       </w:r>
       <w:proofErr w:type="spellStart"/>
       <w:r>
@@ -122,13 +146,19 @@
       </w:r>
       <w:proofErr w:type="spellEnd"/>
       <w:r>
-        <w:t xml:space="preserve">, </w:t>
+        <w:t>.  To explore model structure and parameters we use</w:t>
+      </w:r>
+      <w:r>
+        <w:t xml:space="preserve"> </w:t>
       </w:r>
       <w:proofErr w:type="spellStart"/>
       <w:r>
         <w:t>PyGym</w:t>
       </w:r>
       <w:proofErr w:type="spellEnd"/>
+      <w:r>
+        <w:t>.</w:t>
+      </w:r>
     </w:p>
     <w:p>
       <w:r>
@@ -321,21 +351,67 @@
     </w:p>
     <w:p>
       <w:r>
-        <w:t xml:space="preserve">This general structure also presents new challenges when applying machine learning techniques.  Where traditional datasets have fixed structure that can be directly leverages (an image dataset will have fixes X/Y pixel data) a graph dataset does not have this reliable structure.  Thus one of the steps in establishing a graph network is establishing a consistent "compute framework" upon which the neural network can be based.  The elements this are </w:t>
-      </w:r>
-      <w:r>
-        <w:t>"similarity function", "encoder" and "computational framework".</w:t>
-      </w:r>
-    </w:p>
-    <w:p>
-      <w:r>
-        <w:t xml:space="preserve">Embeddings in graph networks are an active </w:t>
-      </w:r>
-      <w:r>
-        <w:t xml:space="preserve">area of </w:t>
-      </w:r>
-      <w:r>
-        <w:t>research and a key component of a GNN.  An e</w:t>
+        <w:t>Message Passing is a technique that addresses the irregular structure characteristic of graphs.  Where a t</w:t>
+      </w:r>
+      <w:r>
+        <w:t>raditional dataset</w:t>
+      </w:r>
+      <w:r>
+        <w:t xml:space="preserve"> (think image) has </w:t>
+      </w:r>
+      <w:r>
+        <w:t>regular</w:t>
+      </w:r>
+      <w:r>
+        <w:t xml:space="preserve"> structure </w:t>
+      </w:r>
+      <w:r>
+        <w:t xml:space="preserve">on which the neural network can rely, </w:t>
+      </w:r>
+      <w:r>
+        <w:t xml:space="preserve">a graph </w:t>
+      </w:r>
+      <w:r>
+        <w:t>has an irregular</w:t>
+      </w:r>
+      <w:r>
+        <w:t xml:space="preserve"> structure.  </w:t>
+      </w:r>
+      <w:proofErr w:type="gramStart"/>
+      <w:r>
+        <w:t>Thus</w:t>
+      </w:r>
+      <w:proofErr w:type="gramEnd"/>
+      <w:r>
+        <w:t xml:space="preserve"> </w:t>
+      </w:r>
+      <w:r>
+        <w:t>it is necessary to</w:t>
+      </w:r>
+      <w:r>
+        <w:t xml:space="preserve"> establish a consistent "compute framework" upon which the neural network can be based.</w:t>
+      </w:r>
+      <w:r>
+        <w:t xml:space="preserve">  </w:t>
+      </w:r>
+      <w:proofErr w:type="gramStart"/>
+      <w:r>
+        <w:t>Typically</w:t>
+      </w:r>
+      <w:proofErr w:type="gramEnd"/>
+      <w:r>
+        <w:t xml:space="preserve"> this is a reduction formulated from a node's immediate neighbors, and this is called "message passing".</w:t>
+      </w:r>
+    </w:p>
+    <w:p>
+      <w:r>
+        <w:t>Embedding</w:t>
+      </w:r>
+      <w:r>
+        <w:t xml:space="preserve">s </w:t>
+      </w:r>
+      <w:r>
+        <w:t>are a key component of a GNN.  An e</w:t>
       </w:r>
       <w:r>
         <w:t>mbedding is a</w:t>
@@ -347,7 +423,7 @@
         <w:t xml:space="preserve">each </w:t>
       </w:r>
       <w:r>
-        <w:t xml:space="preserve">node in the network.  The key characteristic is that </w:t>
+        <w:t xml:space="preserve">node.  The key characteristic is that </w:t>
       </w:r>
       <w:r>
         <w:t xml:space="preserve">given two nodes that are similar, the </w:t>
@@ -365,7 +441,15 @@
         <w:t xml:space="preserve">  This characteristic is used to summarize attributes</w:t>
       </w:r>
       <w:r>
-        <w:t xml:space="preserve"> from nodes, edges and network structure, into </w:t>
+        <w:t xml:space="preserve"> from nodes, </w:t>
+      </w:r>
+      <w:proofErr w:type="gramStart"/>
+      <w:r>
+        <w:t>edges</w:t>
+      </w:r>
+      <w:proofErr w:type="gramEnd"/>
+      <w:r>
+        <w:t xml:space="preserve"> and network structure, into </w:t>
       </w:r>
       <w:proofErr w:type="spellStart"/>
       <w:r>
@@ -425,6 +509,7 @@
         <w:t>Message Passing in GCNs:</w:t>
       </w:r>
     </w:p>
+    <w:p/>
     <w:p>
       <w:r>
         <w:t>References:</w:t>
@@ -710,6 +795,62 @@
           <w:shd w:val="clear" w:color="auto" w:fill="FCFCFC"/>
         </w:rPr>
       </w:pPr>
+      <w:r>
+        <w:rPr>
+          <w:rFonts w:ascii="Lato" w:hAnsi="Lato"/>
+          <w:noProof/>
+          <w:color w:val="404040"/>
+          <w:shd w:val="clear" w:color="auto" w:fill="FCFCFC"/>
+        </w:rPr>
+        <w:drawing>
+          <wp:inline distT="0" distB="0" distL="0" distR="0" wp14:anchorId="39FA04A0" wp14:editId="646B6700">
+            <wp:extent cx="5943600" cy="1438275"/>
+            <wp:effectExtent l="0" t="0" r="0" b="9525"/>
+            <wp:docPr id="1" name="Picture 1"/>
+            <wp:cNvGraphicFramePr>
+              <a:graphicFrameLocks xmlns:a="http://schemas.openxmlformats.org/drawingml/2006/main" noChangeAspect="1"/>
+            </wp:cNvGraphicFramePr>
+            <a:graphic xmlns:a="http://schemas.openxmlformats.org/drawingml/2006/main">
+              <a:graphicData uri="http://schemas.openxmlformats.org/drawingml/2006/picture">
+                <pic:pic xmlns:pic="http://schemas.openxmlformats.org/drawingml/2006/picture">
+                  <pic:nvPicPr>
+                    <pic:cNvPr id="0" name="Picture 1"/>
+                    <pic:cNvPicPr>
+                      <a:picLocks noChangeAspect="1" noChangeArrowheads="1"/>
+                    </pic:cNvPicPr>
+                  </pic:nvPicPr>
+                  <pic:blipFill>
+                    <a:blip r:embed="rId10">
+                      <a:extLst>
+                        <a:ext uri="{28A0092B-C50C-407E-A947-70E740481C1C}">
+                          <a14:useLocalDpi xmlns:a14="http://schemas.microsoft.com/office/drawing/2010/main" val="0"/>
+                        </a:ext>
+                      </a:extLst>
+                    </a:blip>
+                    <a:srcRect/>
+                    <a:stretch>
+                      <a:fillRect/>
+                    </a:stretch>
+                  </pic:blipFill>
+                  <pic:spPr bwMode="auto">
+                    <a:xfrm>
+                      <a:off x="0" y="0"/>
+                      <a:ext cx="5943600" cy="1438275"/>
+                    </a:xfrm>
+                    <a:prstGeom prst="rect">
+                      <a:avLst/>
+                    </a:prstGeom>
+                    <a:noFill/>
+                    <a:ln>
+                      <a:noFill/>
+                    </a:ln>
+                  </pic:spPr>
+                </pic:pic>
+              </a:graphicData>
+            </a:graphic>
+          </wp:inline>
+        </w:drawing>
+      </w:r>
     </w:p>
     <w:p>
       <w:pPr>
@@ -738,7 +879,7 @@
           <w:shd w:val="clear" w:color="auto" w:fill="FCFCFC"/>
         </w:rPr>
       </w:pPr>
-      <w:hyperlink r:id="rId10" w:history="1">
+      <w:hyperlink r:id="rId11" w:history="1">
         <w:r>
           <w:rPr>
             <w:rStyle w:val="Hyperlink"/>
@@ -767,7 +908,7 @@
       <w:r>
         <w:t xml:space="preserve">Implementation: </w:t>
       </w:r>
-      <w:hyperlink r:id="rId11" w:history="1">
+      <w:hyperlink r:id="rId12" w:history="1">
         <w:r>
           <w:rPr>
             <w:rStyle w:val="Hyperlink"/>

</xml_diff>